<commit_message>
Ferdig med den jævla fyste innleveringen
</commit_message>
<xml_diff>
--- a/Sem5/Ex.Phil💀/Definisjoner.docx
+++ b/Sem5/Ex.Phil💀/Definisjoner.docx
@@ -4,102 +4,42 @@
   <w:body>
     <w:p>
       <w:pPr>
-        <w:numPr>
-          <w:ilvl w:val="0"/>
-          <w:numId w:val="1"/>
-        </w:numPr>
-        <w:shd w:val="clear" w:color="auto" w:fill="FFFFFF"/>
-        <w:spacing w:before="100" w:beforeAutospacing="1" w:after="100" w:afterAutospacing="1" w:line="240" w:lineRule="auto"/>
-        <w:ind w:left="1095"/>
-        <w:rPr>
-          <w:rFonts w:ascii="Lato" w:eastAsia="Times New Roman" w:hAnsi="Lato" w:cs="Times New Roman"/>
-          <w:color w:val="2D3B45"/>
-          <w:sz w:val="24"/>
-          <w:szCs w:val="24"/>
-          <w:lang w:val="nb-NO"/>
-        </w:rPr>
-      </w:pPr>
-      <w:r>
-        <w:rPr>
-          <w:rFonts w:ascii="Lato" w:eastAsia="Times New Roman" w:hAnsi="Lato" w:cs="Times New Roman"/>
-          <w:color w:val="2D3B45"/>
-          <w:sz w:val="24"/>
-          <w:szCs w:val="24"/>
-          <w:lang w:val="nb-NO"/>
-        </w:rPr>
-        <w:t>Gi en </w:t>
-      </w:r>
-      <w:r>
-        <w:rPr>
-          <w:rFonts w:ascii="Lato" w:eastAsia="Times New Roman" w:hAnsi="Lato" w:cs="Times New Roman"/>
-          <w:i/>
-          <w:iCs/>
-          <w:color w:val="2D3B45"/>
-          <w:sz w:val="24"/>
-          <w:szCs w:val="24"/>
-          <w:lang w:val="nb-NO"/>
-        </w:rPr>
-        <w:t>regelgivende</w:t>
-      </w:r>
-      <w:r>
-        <w:rPr>
-          <w:rFonts w:ascii="Lato" w:eastAsia="Times New Roman" w:hAnsi="Lato" w:cs="Times New Roman"/>
-          <w:color w:val="2D3B45"/>
-          <w:sz w:val="24"/>
-          <w:szCs w:val="24"/>
-          <w:lang w:val="nb-NO"/>
-        </w:rPr>
-        <w:t> definisjon av et uttrykk fra det faget du studerer. Du skal forestille deg at du skal bruke definisjonen i en TV debatt du skal delta i. Husk å skrive definisjonen på standardformen for regelgivende finisjoner.</w:t>
+        <w:spacing w:line="360" w:lineRule="auto"/>
+        <w:rPr>
+          <w:rFonts w:ascii="Comic Sans MS" w:hAnsi="Comic Sans MS"/>
+          <w:sz w:val="24"/>
+          <w:szCs w:val="24"/>
+          <w:lang w:val="nb-NO"/>
+        </w:rPr>
+      </w:pPr>
+      <w:r>
+        <w:rPr>
+          <w:rFonts w:ascii="Comic Sans MS" w:hAnsi="Comic Sans MS"/>
+          <w:sz w:val="24"/>
+          <w:szCs w:val="24"/>
+          <w:lang w:val="nb-NO"/>
+        </w:rPr>
+        <w:t>Kortsvarsoppgave: Definisjoner</w:t>
       </w:r>
     </w:p>
     <w:p>
       <w:pPr>
-        <w:numPr>
-          <w:ilvl w:val="0"/>
-          <w:numId w:val="1"/>
-        </w:numPr>
-        <w:shd w:val="clear" w:color="auto" w:fill="FFFFFF"/>
-        <w:spacing w:before="100" w:beforeAutospacing="1" w:after="100" w:afterAutospacing="1" w:line="240" w:lineRule="auto"/>
-        <w:ind w:left="1095"/>
-        <w:rPr>
-          <w:rFonts w:ascii="Lato" w:eastAsia="Times New Roman" w:hAnsi="Lato" w:cs="Times New Roman"/>
-          <w:color w:val="2D3B45"/>
-          <w:sz w:val="24"/>
-          <w:szCs w:val="24"/>
-          <w:lang w:val="nb-NO"/>
-        </w:rPr>
-      </w:pPr>
-      <w:r>
-        <w:rPr>
-          <w:rFonts w:ascii="Lato" w:eastAsia="Times New Roman" w:hAnsi="Lato" w:cs="Times New Roman"/>
-          <w:color w:val="2D3B45"/>
-          <w:sz w:val="24"/>
-          <w:szCs w:val="24"/>
-          <w:lang w:val="nb-NO"/>
-        </w:rPr>
-        <w:t xml:space="preserve">Forklar kravet om </w:t>
-      </w:r>
-      <w:proofErr w:type="spellStart"/>
-      <w:r>
-        <w:rPr>
-          <w:rFonts w:ascii="Lato" w:eastAsia="Times New Roman" w:hAnsi="Lato" w:cs="Times New Roman"/>
-          <w:color w:val="2D3B45"/>
-          <w:sz w:val="24"/>
-          <w:szCs w:val="24"/>
-          <w:lang w:val="nb-NO"/>
-        </w:rPr>
-        <w:t>avgjørbarhet</w:t>
-      </w:r>
-      <w:proofErr w:type="spellEnd"/>
-      <w:r>
-        <w:rPr>
-          <w:rFonts w:ascii="Lato" w:eastAsia="Times New Roman" w:hAnsi="Lato" w:cs="Times New Roman"/>
-          <w:color w:val="2D3B45"/>
-          <w:sz w:val="24"/>
-          <w:szCs w:val="24"/>
-          <w:lang w:val="nb-NO"/>
-        </w:rPr>
-        <w:t xml:space="preserve"> og diskuter hvorfor din definisjon oppfyller eller ikke oppfyller dette kravet.</w:t>
+        <w:spacing w:line="360" w:lineRule="auto"/>
+        <w:rPr>
+          <w:rFonts w:ascii="Comic Sans MS" w:hAnsi="Comic Sans MS"/>
+          <w:sz w:val="24"/>
+          <w:szCs w:val="24"/>
+          <w:lang w:val="nb-NO"/>
+        </w:rPr>
+      </w:pPr>
+      <w:r>
+        <w:rPr>
+          <w:rFonts w:ascii="Comic Sans MS" w:hAnsi="Comic Sans MS"/>
+          <w:sz w:val="24"/>
+          <w:szCs w:val="24"/>
+          <w:lang w:val="nb-NO"/>
+        </w:rPr>
+        <w:t>1.</w:t>
       </w:r>
     </w:p>
     <w:p>
@@ -112,6 +52,96 @@
           <w:lang w:val="nb-NO"/>
         </w:rPr>
       </w:pPr>
+      <w:r>
+        <w:rPr>
+          <w:rFonts w:ascii="Comic Sans MS" w:hAnsi="Comic Sans MS"/>
+          <w:sz w:val="24"/>
+          <w:szCs w:val="24"/>
+          <w:lang w:val="nb-NO"/>
+        </w:rPr>
+        <w:t xml:space="preserve">I datasikkerhet er Informasjon noe av det viktigste. Det er viktig å kunne beskytte denne informasjonen og sørge for at den ikke havner i feil hende. Derfor hadde det nok vært lurt å kunne definere begrepet informasjon i en hendelse hvor jeg som studerer datasikkerhet skulle havnet på en debatt innenfor dette tema. Min regelgivende definisjon av utrykket Informasjon </w:t>
+      </w:r>
+      <w:r>
+        <w:rPr>
+          <w:rFonts w:ascii="Comic Sans MS" w:hAnsi="Comic Sans MS"/>
+          <w:sz w:val="24"/>
+          <w:szCs w:val="24"/>
+          <w:lang w:val="nb-NO"/>
+        </w:rPr>
+        <w:t xml:space="preserve">er da: </w:t>
+      </w:r>
+      <w:r>
+        <w:rPr>
+          <w:rFonts w:ascii="Comic Sans MS" w:hAnsi="Comic Sans MS"/>
+          <w:sz w:val="24"/>
+          <w:szCs w:val="24"/>
+          <w:lang w:val="nb-NO"/>
+        </w:rPr>
+        <w:t>«</w:t>
+      </w:r>
+      <w:r>
+        <w:rPr>
+          <w:rFonts w:ascii="Comic Sans MS" w:hAnsi="Comic Sans MS"/>
+          <w:sz w:val="24"/>
+          <w:szCs w:val="24"/>
+          <w:lang w:val="nb-NO"/>
+        </w:rPr>
+        <w:t xml:space="preserve">Informasjon» </w:t>
+      </w:r>
+      <w:r>
+        <w:rPr>
+          <w:rFonts w:ascii="Comic Sans MS" w:hAnsi="Comic Sans MS"/>
+          <w:sz w:val="24"/>
+          <w:szCs w:val="24"/>
+          <w:lang w:val="nb-NO"/>
+        </w:rPr>
+        <w:t xml:space="preserve">skal i en diskusjon om </w:t>
+      </w:r>
+      <w:r>
+        <w:rPr>
+          <w:rFonts w:ascii="Comic Sans MS" w:hAnsi="Comic Sans MS"/>
+          <w:sz w:val="24"/>
+          <w:szCs w:val="24"/>
+          <w:lang w:val="nb-NO"/>
+        </w:rPr>
+        <w:t>datasikkerhet på internettet</w:t>
+      </w:r>
+      <w:r>
+        <w:rPr>
+          <w:rFonts w:ascii="Comic Sans MS" w:hAnsi="Comic Sans MS"/>
+          <w:sz w:val="24"/>
+          <w:szCs w:val="24"/>
+          <w:lang w:val="nb-NO"/>
+        </w:rPr>
+        <w:t xml:space="preserve"> bety «noe som har betydning for andre». </w:t>
+      </w:r>
+      <w:r>
+        <w:rPr>
+          <w:rFonts w:ascii="Comic Sans MS" w:hAnsi="Comic Sans MS"/>
+          <w:sz w:val="24"/>
+          <w:szCs w:val="24"/>
+          <w:lang w:val="nb-NO"/>
+        </w:rPr>
+        <w:softHyphen/>
+      </w:r>
+      <w:r>
+        <w:rPr>
+          <w:rFonts w:ascii="Comic Sans MS" w:hAnsi="Comic Sans MS"/>
+          <w:sz w:val="24"/>
+          <w:szCs w:val="24"/>
+          <w:lang w:val="nb-NO"/>
+        </w:rPr>
+        <w:softHyphen/>
+      </w:r>
+      <w:r>
+        <w:rPr>
+          <w:rFonts w:ascii="Comic Sans MS" w:hAnsi="Comic Sans MS"/>
+          <w:sz w:val="24"/>
+          <w:szCs w:val="24"/>
+          <w:lang w:val="nb-NO"/>
+        </w:rPr>
+        <w:softHyphen/>
+      </w:r>
     </w:p>
     <w:p>
       <w:pPr>
@@ -130,7 +160,7 @@
           <w:szCs w:val="24"/>
           <w:lang w:val="nb-NO"/>
         </w:rPr>
-        <w:t>Kortsvarsoppgave: Definisjoner</w:t>
+        <w:t>2.</w:t>
       </w:r>
     </w:p>
     <w:p>
@@ -150,7 +180,106 @@
           <w:szCs w:val="24"/>
           <w:lang w:val="nb-NO"/>
         </w:rPr>
-        <w:t>1.</w:t>
+        <w:t xml:space="preserve">Avgjørbarhet </w:t>
+      </w:r>
+      <w:r>
+        <w:rPr>
+          <w:rFonts w:ascii="Comic Sans MS" w:hAnsi="Comic Sans MS"/>
+          <w:sz w:val="24"/>
+          <w:szCs w:val="24"/>
+          <w:lang w:val="nb-NO"/>
+        </w:rPr>
+        <w:t xml:space="preserve">er et krav til en regelgivende definisjon, og avgjørbarhet </w:t>
+      </w:r>
+      <w:r>
+        <w:rPr>
+          <w:rFonts w:ascii="Comic Sans MS" w:hAnsi="Comic Sans MS"/>
+          <w:sz w:val="24"/>
+          <w:szCs w:val="24"/>
+          <w:lang w:val="nb-NO"/>
+        </w:rPr>
+        <w:t>handler om at definisjonen</w:t>
+      </w:r>
+      <w:r>
+        <w:rPr>
+          <w:rFonts w:ascii="Comic Sans MS" w:hAnsi="Comic Sans MS"/>
+          <w:sz w:val="24"/>
+          <w:szCs w:val="24"/>
+          <w:lang w:val="nb-NO"/>
+        </w:rPr>
+        <w:t xml:space="preserve"> ikke </w:t>
+      </w:r>
+      <w:r>
+        <w:rPr>
+          <w:rFonts w:ascii="Comic Sans MS" w:hAnsi="Comic Sans MS"/>
+          <w:sz w:val="24"/>
+          <w:szCs w:val="24"/>
+          <w:lang w:val="nb-NO"/>
+        </w:rPr>
+        <w:t xml:space="preserve">skal </w:t>
+      </w:r>
+      <w:r>
+        <w:rPr>
+          <w:rFonts w:ascii="Comic Sans MS" w:hAnsi="Comic Sans MS"/>
+          <w:sz w:val="24"/>
+          <w:szCs w:val="24"/>
+          <w:lang w:val="nb-NO"/>
+        </w:rPr>
+        <w:t xml:space="preserve">være for vanskelig for andre å kunne definere. Med andre ord </w:t>
+      </w:r>
+      <w:r>
+        <w:rPr>
+          <w:rFonts w:ascii="Comic Sans MS" w:hAnsi="Comic Sans MS"/>
+          <w:sz w:val="24"/>
+          <w:szCs w:val="24"/>
+          <w:lang w:val="nb-NO"/>
+        </w:rPr>
+        <w:t xml:space="preserve">at </w:t>
+      </w:r>
+      <w:r>
+        <w:rPr>
+          <w:rFonts w:ascii="Comic Sans MS" w:hAnsi="Comic Sans MS"/>
+          <w:sz w:val="24"/>
+          <w:szCs w:val="24"/>
+          <w:lang w:val="nb-NO"/>
+        </w:rPr>
+        <w:t xml:space="preserve">det ikke </w:t>
+      </w:r>
+      <w:r>
+        <w:rPr>
+          <w:rFonts w:ascii="Comic Sans MS" w:hAnsi="Comic Sans MS"/>
+          <w:sz w:val="24"/>
+          <w:szCs w:val="24"/>
+          <w:lang w:val="nb-NO"/>
+        </w:rPr>
+        <w:t xml:space="preserve">skal </w:t>
+      </w:r>
+      <w:r>
+        <w:rPr>
+          <w:rFonts w:ascii="Comic Sans MS" w:hAnsi="Comic Sans MS"/>
+          <w:sz w:val="24"/>
+          <w:szCs w:val="24"/>
+          <w:lang w:val="nb-NO"/>
+        </w:rPr>
+        <w:t xml:space="preserve">være for vage grenser på hva som faller innenfor definisjonen og hva som faller utenfor </w:t>
+      </w:r>
+      <w:r>
+        <w:rPr>
+          <w:rFonts w:ascii="Comic Sans MS" w:hAnsi="Comic Sans MS"/>
+          <w:sz w:val="24"/>
+          <w:szCs w:val="24"/>
+          <w:lang w:val="nb-NO"/>
+        </w:rPr>
+        <w:t xml:space="preserve">denne </w:t>
+      </w:r>
+      <w:r>
+        <w:rPr>
+          <w:rFonts w:ascii="Comic Sans MS" w:hAnsi="Comic Sans MS"/>
+          <w:sz w:val="24"/>
+          <w:szCs w:val="24"/>
+          <w:lang w:val="nb-NO"/>
+        </w:rPr>
+        <w:t>definisjonen.</w:t>
       </w:r>
     </w:p>
     <w:p>
@@ -170,7 +299,161 @@
           <w:szCs w:val="24"/>
           <w:lang w:val="nb-NO"/>
         </w:rPr>
-        <w:t>«</w:t>
+        <w:t>Man kan kanskje diskutere hva som faller innenfor</w:t>
+      </w:r>
+      <w:r>
+        <w:rPr>
+          <w:rFonts w:ascii="Comic Sans MS" w:hAnsi="Comic Sans MS"/>
+          <w:sz w:val="24"/>
+          <w:szCs w:val="24"/>
+          <w:lang w:val="nb-NO"/>
+        </w:rPr>
+        <w:t xml:space="preserve"> kategorien</w:t>
+      </w:r>
+      <w:r>
+        <w:rPr>
+          <w:rFonts w:ascii="Comic Sans MS" w:hAnsi="Comic Sans MS"/>
+          <w:sz w:val="24"/>
+          <w:szCs w:val="24"/>
+          <w:lang w:val="nb-NO"/>
+        </w:rPr>
+        <w:t xml:space="preserve"> informasjon eller hva som faller utenfor, fordi innenfor datasikkerhet kan kryptert informasjon også være informasjon</w:t>
+      </w:r>
+      <w:r>
+        <w:rPr>
+          <w:rFonts w:ascii="Comic Sans MS" w:hAnsi="Comic Sans MS"/>
+          <w:sz w:val="24"/>
+          <w:szCs w:val="24"/>
+          <w:lang w:val="nb-NO"/>
+        </w:rPr>
+        <w:t>.</w:t>
+      </w:r>
+      <w:r>
+        <w:rPr>
+          <w:rFonts w:ascii="Comic Sans MS" w:hAnsi="Comic Sans MS"/>
+          <w:sz w:val="24"/>
+          <w:szCs w:val="24"/>
+          <w:lang w:val="nb-NO"/>
+        </w:rPr>
+        <w:t xml:space="preserve"> </w:t>
+      </w:r>
+      <w:r>
+        <w:rPr>
+          <w:rFonts w:ascii="Comic Sans MS" w:hAnsi="Comic Sans MS"/>
+          <w:sz w:val="24"/>
+          <w:szCs w:val="24"/>
+          <w:lang w:val="nb-NO"/>
+        </w:rPr>
+        <w:t>Så noen kan komme med poenget at informasjon som sendes over nettet trenger ikke nødvendigvis å kunne tolkes for å være informasjon. M</w:t>
+      </w:r>
+      <w:r>
+        <w:rPr>
+          <w:rFonts w:ascii="Comic Sans MS" w:hAnsi="Comic Sans MS"/>
+          <w:sz w:val="24"/>
+          <w:szCs w:val="24"/>
+          <w:lang w:val="nb-NO"/>
+        </w:rPr>
+        <w:t xml:space="preserve">en hvis man ser litt mer inn i selvet ordet informasjon så skal det i min mening inneholde info og skal kunne formere en annen bruker om noe nyttig. </w:t>
+      </w:r>
+      <w:r>
+        <w:rPr>
+          <w:rFonts w:ascii="Comic Sans MS" w:hAnsi="Comic Sans MS"/>
+          <w:sz w:val="24"/>
+          <w:szCs w:val="24"/>
+          <w:lang w:val="nb-NO"/>
+        </w:rPr>
+        <w:t>Videre mener jeg at</w:t>
+      </w:r>
+      <w:r>
+        <w:rPr>
+          <w:rFonts w:ascii="Comic Sans MS" w:hAnsi="Comic Sans MS"/>
+          <w:sz w:val="24"/>
+          <w:szCs w:val="24"/>
+          <w:lang w:val="nb-NO"/>
+        </w:rPr>
+        <w:t xml:space="preserve"> kryptert informasjon fortsatt er noe som kan tolkes, men kun av en datamaskin </w:t>
+      </w:r>
+      <w:r>
+        <w:rPr>
+          <w:rFonts w:ascii="Comic Sans MS" w:hAnsi="Comic Sans MS"/>
+          <w:sz w:val="24"/>
+          <w:szCs w:val="24"/>
+          <w:lang w:val="nb-NO"/>
+        </w:rPr>
+        <w:t xml:space="preserve">som omgjør den krypterte informasjonen om til informasjon som videre kan tolkes av en menneskelig bruker. Så alt i alt holder jeg på min </w:t>
+      </w:r>
+      <w:r>
+        <w:rPr>
+          <w:rFonts w:ascii="Comic Sans MS" w:hAnsi="Comic Sans MS"/>
+          <w:sz w:val="24"/>
+          <w:szCs w:val="24"/>
+          <w:lang w:val="nb-NO"/>
+        </w:rPr>
+        <w:t>originale</w:t>
+      </w:r>
+      <w:r>
+        <w:rPr>
+          <w:rFonts w:ascii="Comic Sans MS" w:hAnsi="Comic Sans MS"/>
+          <w:sz w:val="24"/>
+          <w:szCs w:val="24"/>
+          <w:lang w:val="nb-NO"/>
+        </w:rPr>
+        <w:t xml:space="preserve"> definisjon av Informasjon som sier at den skal ha en betydning for andre, uansett </w:t>
+      </w:r>
+      <w:r>
+        <w:rPr>
+          <w:rFonts w:ascii="Comic Sans MS" w:hAnsi="Comic Sans MS"/>
+          <w:sz w:val="24"/>
+          <w:szCs w:val="24"/>
+          <w:lang w:val="nb-NO"/>
+        </w:rPr>
+        <w:lastRenderedPageBreak/>
+        <w:t>om den «andre» er en datamaskin som omgjør informasjonen til noe leselig eller om det sendes direkte som noe leselig</w:t>
+      </w:r>
+      <w:r>
+        <w:rPr>
+          <w:rFonts w:ascii="Comic Sans MS" w:hAnsi="Comic Sans MS"/>
+          <w:sz w:val="24"/>
+          <w:szCs w:val="24"/>
+          <w:lang w:val="nb-NO"/>
+        </w:rPr>
+        <w:t>.</w:t>
+      </w:r>
+      <w:r>
+        <w:rPr>
+          <w:rFonts w:ascii="Comic Sans MS" w:hAnsi="Comic Sans MS"/>
+          <w:sz w:val="24"/>
+          <w:szCs w:val="24"/>
+          <w:lang w:val="nb-NO"/>
+        </w:rPr>
+        <w:t xml:space="preserve"> Samt vil jeg påstå at min originale påstand oppfyller det </w:t>
+      </w:r>
+      <w:r>
+        <w:rPr>
+          <w:rFonts w:ascii="Comic Sans MS" w:hAnsi="Comic Sans MS"/>
+          <w:sz w:val="24"/>
+          <w:szCs w:val="24"/>
+          <w:lang w:val="nb-NO"/>
+        </w:rPr>
+        <w:t>4.</w:t>
+      </w:r>
+      <w:r>
+        <w:rPr>
+          <w:rFonts w:ascii="Comic Sans MS" w:hAnsi="Comic Sans MS"/>
+          <w:sz w:val="24"/>
+          <w:szCs w:val="24"/>
+          <w:lang w:val="nb-NO"/>
+        </w:rPr>
+        <w:t xml:space="preserve"> kravet til en regelgivende definisjon, som sier at definisjonen må være </w:t>
+      </w:r>
+      <w:r>
+        <w:rPr>
+          <w:rFonts w:ascii="Comic Sans MS" w:hAnsi="Comic Sans MS"/>
+          <w:sz w:val="24"/>
+          <w:szCs w:val="24"/>
+          <w:lang w:val="nb-NO"/>
+        </w:rPr>
+        <w:t>avgjørbar, slik at det er tydelige nok grenser til å avgjøre hva som er og hva som ikke er informasjon.</w:t>
       </w:r>
     </w:p>
     <w:sectPr>

</xml_diff>